<commit_message>
Completed definition of project iin 1th report.
</commit_message>
<xml_diff>
--- a/ME401 Report.docx
+++ b/ME401 Report.docx
@@ -1917,6 +1917,7 @@
           <w:id w:val="-451873103"/>
           <w:citation/>
         </w:sdtPr>
+        <w:sdtEndPr/>
         <w:sdtContent>
           <w:r>
             <w:fldChar w:fldCharType="begin"/>
@@ -1949,6 +1950,7 @@
           <w:id w:val="-2026711515"/>
           <w:citation/>
         </w:sdtPr>
+        <w:sdtEndPr/>
         <w:sdtContent>
           <w:r>
             <w:fldChar w:fldCharType="begin"/>
@@ -2108,19 +2110,14 @@
       </w:r>
       <w:proofErr w:type="gramEnd"/>
       <w:r>
-        <w:t xml:space="preserve"> Average</w:t>
-      </w:r>
-      <w:r>
-        <w:t xml:space="preserve"> age of farmers</w:t>
-      </w:r>
-      <w:r>
-        <w:t xml:space="preserve"> </w:t>
+        <w:t xml:space="preserve"> Average age of farmers </w:t>
       </w:r>
       <w:sdt>
         <w:sdtPr>
           <w:id w:val="1954828600"/>
           <w:citation/>
         </w:sdtPr>
+        <w:sdtEndPr/>
         <w:sdtContent>
           <w:r>
             <w:fldChar w:fldCharType="begin"/>
@@ -2232,6 +2229,7 @@
           <w:id w:val="1740519491"/>
           <w:citation/>
         </w:sdtPr>
+        <w:sdtEndPr/>
         <w:sdtContent>
           <w:r>
             <w:fldChar w:fldCharType="begin"/>
@@ -2296,6 +2294,7 @@
           <w:id w:val="183026515"/>
           <w:citation/>
         </w:sdtPr>
+        <w:sdtEndPr/>
         <w:sdtContent>
           <w:r>
             <w:fldChar w:fldCharType="begin"/>
@@ -2325,6 +2324,7 @@
           <w:id w:val="2000072238"/>
           <w:citation/>
         </w:sdtPr>
+        <w:sdtEndPr/>
         <w:sdtContent>
           <w:r>
             <w:fldChar w:fldCharType="begin"/>
@@ -2413,6 +2413,7 @@
           <w:id w:val="399563232"/>
           <w:citation/>
         </w:sdtPr>
+        <w:sdtEndPr/>
         <w:sdtContent>
           <w:r>
             <w:fldChar w:fldCharType="begin"/>
@@ -2487,6 +2488,7 @@
           <w:id w:val="1526905337"/>
           <w:citation/>
         </w:sdtPr>
+        <w:sdtEndPr/>
         <w:sdtContent>
           <w:r>
             <w:fldChar w:fldCharType="begin"/>
@@ -2548,16 +2550,7 @@
         <w:t>In this project, movements are made with Step Motors which are designed to be used in open-loop systems due to their non-linear magnetic property. However using feedback signals, desired system can be obtained to achieve position and speed precision. To obtain feedback signal; rotary encoders are used which gives position parameter of gantry and tool mount of system.</w:t>
       </w:r>
       <w:r>
-        <w:t xml:space="preserve"> For system control different method can be used like </w:t>
-      </w:r>
-      <w:r>
-        <w:t>feedback linearization</w:t>
-      </w:r>
-      <w:r>
-        <w:t>, sliding mode control, robust control</w:t>
-      </w:r>
-      <w:r>
-        <w:t xml:space="preserve">, and </w:t>
+        <w:t xml:space="preserve"> For system control different method can be used like feedback linearization, sliding mode control, robust control, and </w:t>
       </w:r>
       <w:proofErr w:type="spellStart"/>
       <w:r>
@@ -2565,16 +2558,14 @@
       </w:r>
       <w:proofErr w:type="spellEnd"/>
       <w:r>
-        <w:t xml:space="preserve"> control</w:t>
-      </w:r>
-      <w:r>
-        <w:t xml:space="preserve">. </w:t>
+        <w:t xml:space="preserve"> control. </w:t>
       </w:r>
       <w:sdt>
         <w:sdtPr>
           <w:id w:val="1591730941"/>
           <w:citation/>
         </w:sdtPr>
+        <w:sdtEndPr/>
         <w:sdtContent>
           <w:r>
             <w:fldChar w:fldCharType="begin"/>
@@ -2651,18 +2642,14 @@
       </w:r>
       <w:proofErr w:type="spellEnd"/>
       <w:r>
-        <w:t xml:space="preserve"> color segment to differentiate weeds and ground. After eliminating earth from visual, it uses edge detection to match similar shapes that is intr</w:t>
-      </w:r>
-      <w:bookmarkStart w:id="5" w:name="_GoBack"/>
-      <w:bookmarkEnd w:id="5"/>
-      <w:r>
-        <w:t xml:space="preserve">oduced to program. </w:t>
+        <w:t xml:space="preserve"> color segment to differentiate weeds and ground. After eliminating earth from visual, it uses edge detection to match similar shapes that is introduced to program. </w:t>
       </w:r>
       <w:sdt>
         <w:sdtPr>
           <w:id w:val="-1526794144"/>
           <w:citation/>
         </w:sdtPr>
+        <w:sdtEndPr/>
         <w:sdtContent>
           <w:r>
             <w:fldChar w:fldCharType="begin"/>
@@ -2691,86 +2678,92 @@
       <w:pPr>
         <w:pStyle w:val="Heading1"/>
       </w:pPr>
-      <w:bookmarkStart w:id="6" w:name="_Toc466530913"/>
+      <w:bookmarkStart w:id="5" w:name="_Toc466530913"/>
       <w:r>
         <w:t>Definition of the Project</w:t>
       </w:r>
+      <w:bookmarkEnd w:id="5"/>
+    </w:p>
+    <w:p>
+      <w:r>
+        <w:t xml:space="preserve">Project of this report is designing and prototyping a replica of </w:t>
+      </w:r>
+      <w:proofErr w:type="spellStart"/>
+      <w:r>
+        <w:t>Farmbot</w:t>
+      </w:r>
+      <w:proofErr w:type="spellEnd"/>
+      <w:r>
+        <w:t xml:space="preserve"> project. </w:t>
+      </w:r>
+      <w:proofErr w:type="spellStart"/>
+      <w:r>
+        <w:t>Farmbot</w:t>
+      </w:r>
+      <w:proofErr w:type="spellEnd"/>
+      <w:r>
+        <w:t xml:space="preserve"> is complete autonomous setup for performing farming tasks like seeding, irrigating, removing weeds and measuring moisture of soil. Also system has camera for achieving some of these tasks, monitoring plant evolution and recording whole growing process. All of these tasks are made with a tool mount which is compatible with different tools. This tool mount can transform in three axes with gantry robotic system. </w:t>
+      </w:r>
+    </w:p>
+    <w:p>
+      <w:r>
+        <w:t>While project is building a replica system of an open-source machine, whole design and analyze process are in scope. This is due to reducing cost, increasing efficiency and aim of modification implementations on d</w:t>
+      </w:r>
+      <w:r>
+        <w:t xml:space="preserve">esign according to objectives. </w:t>
+      </w:r>
+    </w:p>
+    <w:p/>
+    <w:p/>
+    <w:p/>
+    <w:p/>
+    <w:p>
+      <w:pPr>
+        <w:pStyle w:val="Heading2"/>
+      </w:pPr>
+      <w:r>
+        <w:lastRenderedPageBreak/>
+        <w:t xml:space="preserve">3.1 </w:t>
+      </w:r>
+      <w:bookmarkStart w:id="6" w:name="_Toc466530914"/>
+      <w:r>
+        <w:t>Objectives</w:t>
+      </w:r>
       <w:bookmarkEnd w:id="6"/>
     </w:p>
     <w:p>
       <w:r>
-        <w:t>In this section, define your project as clearly and briefly as possible. Use the following subsections</w:t>
-      </w:r>
-      <w:r>
-        <w:t>, objectives, boundary and operating conditions and constraints for the definition of your problem</w:t>
-      </w:r>
-      <w:r>
-        <w:t xml:space="preserve">. </w:t>
-      </w:r>
-      <w:r>
-        <w:t>Depending on the project, the nature of the objectives, conditions and constraints might vary. They can be even not quantitative. However, maximum effort should be spend to define those conditions quantitatively.</w:t>
-      </w:r>
-    </w:p>
-    <w:p>
-      <w:r>
-        <w:t>Utilize tables and figures as much as possible.</w:t>
-      </w:r>
-    </w:p>
+        <w:t>The objective of the project is designing and building a prototype of a robotic farm system.</w:t>
+      </w:r>
+      <w:r>
+        <w:t xml:space="preserve"> Additionally analyzing results of prototype which means examining growth plants is also in scope of this project.</w:t>
+      </w:r>
+      <w:r>
+        <w:t xml:space="preserve"> Prototype will have capability of growing plants all by itself without human interaction. It will have both indoor and outdoor growing capability. Also prototype will be adjustable </w:t>
+      </w:r>
+      <w:r>
+        <w:t xml:space="preserve">in terms of size </w:t>
+      </w:r>
+      <w:r>
+        <w:t>with applying small changes.</w:t>
+      </w:r>
+    </w:p>
+    <w:p/>
     <w:p>
       <w:pPr>
         <w:pStyle w:val="Heading2"/>
       </w:pPr>
-      <w:bookmarkStart w:id="7" w:name="_Toc466530914"/>
-      <w:r>
-        <w:t xml:space="preserve">3.1 </w:t>
-      </w:r>
-      <w:r>
-        <w:t>Objectives</w:t>
+      <w:bookmarkStart w:id="7" w:name="_Toc466530915"/>
+      <w:r>
+        <w:t xml:space="preserve">3.2 </w:t>
+      </w:r>
+      <w:r>
+        <w:t>Boundary Conditions and Operating Conditions</w:t>
       </w:r>
       <w:bookmarkEnd w:id="7"/>
     </w:p>
     <w:p>
       <w:r>
-        <w:t>An example objective is as follows:</w:t>
-      </w:r>
-    </w:p>
-    <w:p>
-      <w:r>
-        <w:t>The objective of the project</w:t>
-      </w:r>
-      <w:r>
-        <w:t xml:space="preserve"> is to design a wind turbine </w:t>
-      </w:r>
-      <w:r>
-        <w:t xml:space="preserve">blade </w:t>
-      </w:r>
-      <w:r>
-        <w:t xml:space="preserve">with maximum aerodynamic efficiency while matching to the torque </w:t>
-      </w:r>
-      <w:r>
-        <w:t xml:space="preserve">and </w:t>
-      </w:r>
-      <w:r>
-        <w:t>rotational speed characteristic of the generator [2].</w:t>
-      </w:r>
-    </w:p>
-    <w:p/>
-    <w:p>
-      <w:pPr>
-        <w:pStyle w:val="Heading2"/>
-      </w:pPr>
-      <w:bookmarkStart w:id="8" w:name="_Toc466530915"/>
-      <w:r>
-        <w:t xml:space="preserve">3.2 </w:t>
-      </w:r>
-      <w:r>
-        <w:t>Boundary Conditions and Operating Conditions</w:t>
-      </w:r>
-      <w:bookmarkEnd w:id="8"/>
-    </w:p>
-    <w:p>
-      <w:r>
-        <w:lastRenderedPageBreak/>
         <w:t>The boundary conditions and operating conditions of the above mentioned design objective are provided in Table 1.</w:t>
       </w:r>
     </w:p>
@@ -2828,7 +2821,7 @@
           </w:tcPr>
           <w:p>
             <w:r>
-              <w:t>Wind speed</w:t>
+              <w:t>Humidity</w:t>
             </w:r>
           </w:p>
         </w:tc>
@@ -2841,7 +2834,7 @@
               <w:jc w:val="center"/>
             </w:pPr>
             <w:r>
-              <w:t>5-15 m/s</w:t>
+              <w:t>Will be decided according to plants</w:t>
             </w:r>
           </w:p>
         </w:tc>
@@ -2856,7 +2849,7 @@
           </w:tcPr>
           <w:p>
             <w:r>
-              <w:t>Temperature range</w:t>
+              <w:t>Light</w:t>
             </w:r>
           </w:p>
         </w:tc>
@@ -2869,21 +2862,35 @@
               <w:jc w:val="center"/>
             </w:pPr>
             <w:r>
-              <w:t xml:space="preserve">-20-50 </w:t>
-            </w:r>
-            <m:oMath>
-              <m:r>
-                <w:rPr>
-                  <w:rFonts w:ascii="Cambria Math" w:hAnsi="Cambria Math"/>
-                </w:rPr>
-                <m:t>°</m:t>
-              </m:r>
-            </m:oMath>
-            <w:r>
-              <w:rPr>
-                <w:rFonts w:eastAsiaTheme="minorEastAsia"/>
-              </w:rPr>
-              <w:t>C</w:t>
+              <w:t>Will be decided according to Led system and plants</w:t>
+            </w:r>
+          </w:p>
+        </w:tc>
+      </w:tr>
+      <w:tr>
+        <w:trPr>
+          <w:jc w:val="center"/>
+        </w:trPr>
+        <w:tc>
+          <w:tcPr>
+            <w:tcW w:w="3256" w:type="dxa"/>
+          </w:tcPr>
+          <w:p>
+            <w:r>
+              <w:t>Temperature range</w:t>
+            </w:r>
+          </w:p>
+        </w:tc>
+        <w:tc>
+          <w:tcPr>
+            <w:tcW w:w="2784" w:type="dxa"/>
+          </w:tcPr>
+          <w:p>
+            <w:pPr>
+              <w:jc w:val="center"/>
+            </w:pPr>
+            <w:r>
+              <w:t>Will be decided according to plants</w:t>
             </w:r>
           </w:p>
         </w:tc>
@@ -2931,7 +2938,7 @@
           </w:tcPr>
           <w:p>
             <w:r>
-              <w:t>Maximum rotational speed</w:t>
+              <w:t>Volume range</w:t>
             </w:r>
           </w:p>
         </w:tc>
@@ -2959,7 +2966,7 @@
           </w:tcPr>
           <w:p>
             <w:r>
-              <w:t>Maximum turbine diameter</w:t>
+              <w:t>Speed of Gantry robotic arm</w:t>
             </w:r>
           </w:p>
         </w:tc>
@@ -2993,138 +3000,85 @@
       <w:pPr>
         <w:pStyle w:val="Heading2"/>
       </w:pPr>
-      <w:bookmarkStart w:id="9" w:name="_Toc466530916"/>
+      <w:bookmarkStart w:id="8" w:name="_Toc466530916"/>
       <w:r>
         <w:t xml:space="preserve">3.3 </w:t>
       </w:r>
       <w:r>
         <w:t>Constraints</w:t>
       </w:r>
+      <w:bookmarkEnd w:id="8"/>
+    </w:p>
+    <w:p>
+      <w:r>
+        <w:t>This project has some challenges and constraints in terms of technical aspects, economical aspects and physical applicability.</w:t>
+      </w:r>
+    </w:p>
+    <w:p>
+      <w:r>
+        <w:t xml:space="preserve">While robotic technologies include wide range of different disciplines, some technical area won’t be </w:t>
+      </w:r>
+      <w:r>
+        <w:t xml:space="preserve">involved in advance. For building a working prototype; applications require knowledge of those disciplines will be obtained from </w:t>
+      </w:r>
+      <w:proofErr w:type="spellStart"/>
+      <w:r>
+        <w:t>FarmBot’s</w:t>
+      </w:r>
+      <w:proofErr w:type="spellEnd"/>
+      <w:r>
+        <w:t xml:space="preserve"> open source project. Mostly those technical areas will be related to software platform of prototype like image processing, web and application interfaces and computational system design. </w:t>
+      </w:r>
+    </w:p>
+    <w:p>
+      <w:r>
+        <w:t>This project is granted with 400$. However firm who build this project commercially sells it by around 3000$. According to components list and research raw cost reduced to 560$ which also exceeds granted price. However this cost can be reduced with obtaining hardware components like step motors, single-board computer and microcontroller; from individual resources of project owners.</w:t>
+      </w:r>
+    </w:p>
+    <w:p>
+      <w:r>
+        <w:t xml:space="preserve">Even so this project based on robotics, it is also depends on botanical factors. These factors creates some constrains to system. </w:t>
+      </w:r>
+      <w:r>
+        <w:t xml:space="preserve">While this system can’t simulate all kind of </w:t>
+      </w:r>
+      <w:proofErr w:type="spellStart"/>
+      <w:r>
+        <w:t>enviorenments</w:t>
+      </w:r>
+      <w:proofErr w:type="spellEnd"/>
+      <w:r>
+        <w:t xml:space="preserve">; its capability of growing plants depends on environmental factors. </w:t>
+      </w:r>
+      <w:r>
+        <w:lastRenderedPageBreak/>
+        <w:t xml:space="preserve">Event humidity, temperature, light can be arranged according to needs of plants up to a point; it can’t provide these factors in all levels. Factors that </w:t>
+      </w:r>
+      <w:proofErr w:type="spellStart"/>
+      <w:r>
+        <w:t>exlcluded</w:t>
+      </w:r>
+      <w:proofErr w:type="spellEnd"/>
+      <w:r>
+        <w:t xml:space="preserve"> from scope of project also brings some limitations; like sickness of plants, insects etc…</w:t>
+      </w:r>
+    </w:p>
+    <w:p>
+      <w:r>
+        <w:t xml:space="preserve">There are no social and ethical constraints and concerns about this project. </w:t>
+      </w:r>
+    </w:p>
+    <w:p>
+      <w:pPr>
+        <w:pStyle w:val="Heading1"/>
+      </w:pPr>
+      <w:bookmarkStart w:id="9" w:name="_Toc466530917"/>
+      <w:bookmarkStart w:id="10" w:name="_GoBack"/>
+      <w:bookmarkEnd w:id="10"/>
+      <w:r>
+        <w:t>Methodology</w:t>
+      </w:r>
       <w:bookmarkEnd w:id="9"/>
-    </w:p>
-    <w:p>
-      <w:r>
-        <w:t xml:space="preserve">Discuss </w:t>
-      </w:r>
-      <w:r>
-        <w:t>the following constraints and give qualitative and quantitative constraints whenever necessary</w:t>
-      </w:r>
-    </w:p>
-    <w:p>
-      <w:pPr>
-        <w:pStyle w:val="ListParagraph"/>
-        <w:numPr>
-          <w:ilvl w:val="0"/>
-          <w:numId w:val="17"/>
-        </w:numPr>
-      </w:pPr>
-      <w:r>
-        <w:t>P</w:t>
-      </w:r>
-      <w:r>
-        <w:t xml:space="preserve">hysical, </w:t>
-      </w:r>
-    </w:p>
-    <w:p>
-      <w:pPr>
-        <w:pStyle w:val="ListParagraph"/>
-        <w:numPr>
-          <w:ilvl w:val="0"/>
-          <w:numId w:val="17"/>
-        </w:numPr>
-      </w:pPr>
-      <w:r>
-        <w:t>T</w:t>
-      </w:r>
-      <w:r>
-        <w:t xml:space="preserve">echnical, </w:t>
-      </w:r>
-    </w:p>
-    <w:p>
-      <w:pPr>
-        <w:pStyle w:val="ListParagraph"/>
-        <w:numPr>
-          <w:ilvl w:val="0"/>
-          <w:numId w:val="17"/>
-        </w:numPr>
-      </w:pPr>
-      <w:r>
-        <w:t>S</w:t>
-      </w:r>
-      <w:r>
-        <w:t>ocial</w:t>
-      </w:r>
-      <w:r>
-        <w:t>, environmental</w:t>
-      </w:r>
-      <w:r>
-        <w:t>, ethical</w:t>
-      </w:r>
-      <w:r>
-        <w:t xml:space="preserve"> </w:t>
-      </w:r>
-      <w:r>
-        <w:t xml:space="preserve">and </w:t>
-      </w:r>
-      <w:r>
-        <w:t>economic</w:t>
-      </w:r>
-      <w:r>
-        <w:t xml:space="preserve"> const</w:t>
-      </w:r>
-      <w:r>
-        <w:t>rain</w:t>
-      </w:r>
-      <w:r>
-        <w:t>ts.</w:t>
-      </w:r>
-    </w:p>
-    <w:p>
-      <w:r>
-        <w:t>Even if s</w:t>
-      </w:r>
-      <w:r>
-        <w:t>ocial</w:t>
-      </w:r>
-      <w:r>
-        <w:t xml:space="preserve">, environmental </w:t>
-      </w:r>
-      <w:r>
-        <w:t>and economic constrain</w:t>
-      </w:r>
-      <w:r>
-        <w:t xml:space="preserve">ts are not relevant, </w:t>
-      </w:r>
-      <w:r>
-        <w:t>state that y</w:t>
-      </w:r>
-      <w:r>
-        <w:t xml:space="preserve">ou </w:t>
-      </w:r>
-      <w:proofErr w:type="spellStart"/>
-      <w:r>
-        <w:t>can not</w:t>
-      </w:r>
-      <w:proofErr w:type="spellEnd"/>
-      <w:r>
-        <w:t xml:space="preserve"> figure any constraint</w:t>
-      </w:r>
-      <w:r>
-        <w:t xml:space="preserve"> relevant to those subjects</w:t>
-      </w:r>
-      <w:r>
-        <w:t>.</w:t>
-      </w:r>
-    </w:p>
-    <w:p>
-      <w:pPr>
-        <w:pStyle w:val="Heading1"/>
-      </w:pPr>
-      <w:bookmarkStart w:id="10" w:name="_Toc466530917"/>
-      <w:r>
-        <w:t>Methodology</w:t>
-      </w:r>
-      <w:bookmarkEnd w:id="10"/>
     </w:p>
     <w:p>
       <w:r>
@@ -3175,7 +3129,7 @@
           <w:noProof/>
         </w:rPr>
         <w:drawing>
-          <wp:inline distT="0" distB="0" distL="0" distR="0" wp14:anchorId="7501FD27" wp14:editId="6859B8FA">
+          <wp:inline distT="0" distB="0" distL="0" distR="0" wp14:anchorId="1CC3CEAA" wp14:editId="1EDBFF7D">
             <wp:extent cx="3078950" cy="2122805"/>
             <wp:effectExtent l="0" t="0" r="7620" b="0"/>
             <wp:docPr id="3" name="Grafik 3"/>
@@ -3239,73 +3193,73 @@
       </w:pPr>
       <w:bookmarkStart w:id="11" w:name="_Toc466530918"/>
       <w:r>
+        <w:t xml:space="preserve">4.1 </w:t>
+      </w:r>
+      <w:r>
+        <w:t>Analysis method</w:t>
+      </w:r>
+      <w:bookmarkEnd w:id="11"/>
+    </w:p>
+    <w:p>
+      <w:r>
+        <w:t xml:space="preserve">In this section describe the methods you have used in your project. They can be analytical, experimental and/ or numerical. Describe clearly, what kind of information you are getting from each method and how they are connected. </w:t>
+      </w:r>
+    </w:p>
+    <w:p>
+      <w:pPr>
+        <w:pStyle w:val="Heading2"/>
+      </w:pPr>
+      <w:bookmarkStart w:id="12" w:name="_Toc466530919"/>
+      <w:r>
+        <w:t xml:space="preserve">4.2 </w:t>
+      </w:r>
+      <w:r>
+        <w:t>Design method</w:t>
+      </w:r>
+      <w:bookmarkEnd w:id="12"/>
+    </w:p>
+    <w:p>
+      <w:r>
+        <w:t>Explain the kind of analytical, experimental or numerical considerations you use for your project.</w:t>
+      </w:r>
+      <w:r>
+        <w:t xml:space="preserve"> Explain the decision procedure in your project.</w:t>
+      </w:r>
+      <w:r>
+        <w:t xml:space="preserve"> If you use an optimization algorithm mention it here.</w:t>
+      </w:r>
+    </w:p>
+    <w:p>
+      <w:pPr>
+        <w:pStyle w:val="Heading1"/>
+      </w:pPr>
+      <w:bookmarkStart w:id="13" w:name="_Toc466530920"/>
+      <w:r>
+        <w:t>Work packages and Time Plan</w:t>
+      </w:r>
+      <w:bookmarkEnd w:id="13"/>
+    </w:p>
+    <w:p>
+      <w:r>
+        <w:t>Provide work packages and time plan</w:t>
+      </w:r>
+      <w:r>
+        <w:t xml:space="preserve"> (Gant chart)</w:t>
+      </w:r>
+      <w:r>
+        <w:t xml:space="preserve">, which were constructed at the beginning of your project. Explain the content of each WP and discuss the present state of the project. </w:t>
+      </w:r>
+      <w:r>
+        <w:t>Show the role of each team member in each WP.</w:t>
+      </w:r>
+    </w:p>
+    <w:p>
+      <w:pPr>
+        <w:pStyle w:val="Heading1"/>
+      </w:pPr>
+      <w:bookmarkStart w:id="14" w:name="_Toc466530921"/>
+      <w:r>
         <w:lastRenderedPageBreak/>
-        <w:t xml:space="preserve">4.1 </w:t>
-      </w:r>
-      <w:r>
-        <w:t>Analysis method</w:t>
-      </w:r>
-      <w:bookmarkEnd w:id="11"/>
-    </w:p>
-    <w:p>
-      <w:r>
-        <w:t xml:space="preserve">In this section describe the methods you have used in your project. They can be analytical, experimental and/ or numerical. Describe clearly, what kind of information you are getting from each method and how they are connected. </w:t>
-      </w:r>
-    </w:p>
-    <w:p>
-      <w:pPr>
-        <w:pStyle w:val="Heading2"/>
-      </w:pPr>
-      <w:bookmarkStart w:id="12" w:name="_Toc466530919"/>
-      <w:r>
-        <w:t xml:space="preserve">4.2 </w:t>
-      </w:r>
-      <w:r>
-        <w:t>Design method</w:t>
-      </w:r>
-      <w:bookmarkEnd w:id="12"/>
-    </w:p>
-    <w:p>
-      <w:r>
-        <w:t>Explain the kind of analytical, experimental or numerical considerations you use for your project.</w:t>
-      </w:r>
-      <w:r>
-        <w:t xml:space="preserve"> Explain the decision procedure in your project.</w:t>
-      </w:r>
-      <w:r>
-        <w:t xml:space="preserve"> If you use an optimization algorithm mention it here.</w:t>
-      </w:r>
-    </w:p>
-    <w:p>
-      <w:pPr>
-        <w:pStyle w:val="Heading1"/>
-      </w:pPr>
-      <w:bookmarkStart w:id="13" w:name="_Toc466530920"/>
-      <w:r>
-        <w:t>Work packages and Time Plan</w:t>
-      </w:r>
-      <w:bookmarkEnd w:id="13"/>
-    </w:p>
-    <w:p>
-      <w:r>
-        <w:t>Provide work packages and time plan</w:t>
-      </w:r>
-      <w:r>
-        <w:t xml:space="preserve"> (Gant chart)</w:t>
-      </w:r>
-      <w:r>
-        <w:t xml:space="preserve">, which were constructed at the beginning of your project. Explain the content of each WP and discuss the present state of the project. </w:t>
-      </w:r>
-      <w:r>
-        <w:t>Show the role of each team member in each WP.</w:t>
-      </w:r>
-    </w:p>
-    <w:p>
-      <w:pPr>
-        <w:pStyle w:val="Heading1"/>
-      </w:pPr>
-      <w:bookmarkStart w:id="14" w:name="_Toc466530921"/>
-      <w:r>
         <w:t xml:space="preserve">Conceptual Design </w:t>
       </w:r>
       <w:r>
@@ -3491,7 +3445,6 @@
         <w:rPr>
           <w:noProof/>
         </w:rPr>
-        <w:lastRenderedPageBreak/>
         <w:drawing>
           <wp:inline distT="0" distB="0" distL="0" distR="0" wp14:anchorId="51308DA3" wp14:editId="4EB67D22">
             <wp:extent cx="3406762" cy="2520000"/>
@@ -3559,6 +3512,7 @@
       </w:pPr>
       <w:bookmarkStart w:id="15" w:name="_Toc466530922"/>
       <w:r>
+        <w:lastRenderedPageBreak/>
         <w:t>Cost A</w:t>
       </w:r>
       <w:r>
@@ -3750,7 +3704,6 @@
         <w:rPr>
           <w:b/>
         </w:rPr>
-        <w:lastRenderedPageBreak/>
         <w:t>Format 1</w:t>
       </w:r>
       <w:r>
@@ -4047,7 +4000,7 @@
       <w:rPr>
         <w:noProof/>
       </w:rPr>
-      <w:t>6</w:t>
+      <w:t>10</w:t>
     </w:r>
     <w:r>
       <w:fldChar w:fldCharType="end"/>
@@ -4191,13 +4144,6 @@
         <w:lang w:val="tr-TR"/>
       </w:rPr>
       <w:tab/>
-    </w:r>
-    <w:r>
-      <w:rPr>
-        <w:sz w:val="20"/>
-        <w:szCs w:val="20"/>
-        <w:lang w:val="tr-TR"/>
-      </w:rPr>
       <w:t>Mechanical Engineering Department</w:t>
     </w:r>
   </w:p>
@@ -6454,6 +6400,7 @@
   <w:style w:type="character" w:default="1" w:styleId="DefaultParagraphFont">
     <w:name w:val="Default Paragraph Font"/>
     <w:uiPriority w:val="1"/>
+    <w:semiHidden/>
     <w:unhideWhenUsed/>
   </w:style>
   <w:style w:type="table" w:default="1" w:styleId="TableNormal">
@@ -7079,6 +7026,7 @@
   <w:style w:type="character" w:default="1" w:styleId="DefaultParagraphFont">
     <w:name w:val="Default Paragraph Font"/>
     <w:uiPriority w:val="1"/>
+    <w:semiHidden/>
     <w:unhideWhenUsed/>
   </w:style>
   <w:style w:type="table" w:default="1" w:styleId="TableNormal">
@@ -7492,35 +7440,6 @@
         <w:p>
           <w:pPr>
             <w:pStyle w:val="8BB812768FCB43C08EF437565BBD6305"/>
-          </w:pPr>
-          <w:r>
-            <w:rPr>
-              <w:rStyle w:val="PlaceholderText"/>
-            </w:rPr>
-            <w:t>[Titel]</w:t>
-          </w:r>
-        </w:p>
-      </w:docPartBody>
-    </w:docPart>
-    <w:docPart>
-      <w:docPartPr>
-        <w:name w:val="D1E7BE872BE74ACB8949E46499E7D8AC"/>
-        <w:category>
-          <w:name w:val="Allgemein"/>
-          <w:gallery w:val="placeholder"/>
-        </w:category>
-        <w:types>
-          <w:type w:val="bbPlcHdr"/>
-        </w:types>
-        <w:behaviors>
-          <w:behavior w:val="content"/>
-        </w:behaviors>
-        <w:guid w:val="{3BF87C26-7EAB-4AD0-B1D3-4FC21FF2E1BF}"/>
-      </w:docPartPr>
-      <w:docPartBody>
-        <w:p>
-          <w:pPr>
-            <w:pStyle w:val="D1E7BE872BE74ACB8949E46499E7D8AC"/>
           </w:pPr>
           <w:r>
             <w:rPr>
@@ -7619,13 +7538,6 @@
     <w:pitch w:val="variable"/>
     <w:sig w:usb0="E1002EFF" w:usb1="C000605B" w:usb2="00000029" w:usb3="00000000" w:csb0="000101FF" w:csb1="00000000"/>
   </w:font>
-  <w:font w:name="Cambria Math">
-    <w:panose1 w:val="02040503050406030204"/>
-    <w:charset w:val="00"/>
-    <w:family w:val="roman"/>
-    <w:pitch w:val="variable"/>
-    <w:sig w:usb0="E00002FF" w:usb1="420024FF" w:usb2="00000000" w:usb3="00000000" w:csb0="0000019F" w:csb1="00000000"/>
-  </w:font>
   <w:font w:name="Cambria">
     <w:panose1 w:val="02040503050406030204"/>
     <w:charset w:val="00"/>
@@ -7667,6 +7579,7 @@
     <w:rsid w:val="00A74CB4"/>
     <w:rsid w:val="00C507FB"/>
     <w:rsid w:val="00D90B17"/>
+    <w:rsid w:val="00E75082"/>
     <w:rsid w:val="00F52E07"/>
   </w:rsids>
   <m:mathPr>
@@ -8411,7 +8324,7 @@
   <a:extraClrSchemeLst/>
   <a:extLst>
     <a:ext uri="{05A4C25C-085E-4340-85A3-A5531E510DB2}">
-      <thm15:themeFamily xmlns="" xmlns:thm15="http://schemas.microsoft.com/office/thememl/2012/main" name="Office Theme" id="{62F939B6-93AF-4DB8-9C6B-D6C7DFDC589F}" vid="{4A3C46E8-61CC-4603-A589-7422A47A8E4A}"/>
+      <thm15:themeFamily xmlns:thm15="http://schemas.microsoft.com/office/thememl/2012/main" xmlns="" name="Office Theme" id="{62F939B6-93AF-4DB8-9C6B-D6C7DFDC589F}" vid="{4A3C46E8-61CC-4603-A589-7422A47A8E4A}"/>
     </a:ext>
   </a:extLst>
 </a:theme>
@@ -8583,7 +8496,7 @@
 </file>
 
 <file path=customXml/itemProps1.xml><?xml version="1.0" encoding="utf-8"?>
-<ds:datastoreItem xmlns:ds="http://schemas.openxmlformats.org/officeDocument/2006/customXml" ds:itemID="{13EF19EF-6C78-4EA2-B3E7-9FF3875CEAAC}">
+<ds:datastoreItem xmlns:ds="http://schemas.openxmlformats.org/officeDocument/2006/customXml" ds:itemID="{744DABD0-C260-4155-A438-E95A77BF38B5}">
   <ds:schemaRefs>
     <ds:schemaRef ds:uri="http://schemas.openxmlformats.org/officeDocument/2006/bibliography"/>
   </ds:schemaRefs>

</xml_diff>